<commit_message>
new sprites, ship components, tweening
</commit_message>
<xml_diff>
--- a/SPACE FOR THIS DESIGN DOC.docx
+++ b/SPACE FOR THIS DESIGN DOC.docx
@@ -92,37 +92,19 @@
     </w:p>
     <w:p>
       <w:r>
-        <w:t xml:space="preserve">Frigate – </w:t>
-      </w:r>
-      <w:proofErr w:type="gramStart"/>
-      <w:r>
-        <w:t>three piece</w:t>
-      </w:r>
-      <w:proofErr w:type="gramEnd"/>
-      <w:r>
-        <w:t xml:space="preserve"> ship with several possible configurations</w:t>
-      </w:r>
-    </w:p>
-    <w:p>
-      <w:r>
-        <w:t xml:space="preserve">Command ship – </w:t>
-      </w:r>
-      <w:proofErr w:type="gramStart"/>
-      <w:r>
-        <w:t>six piece</w:t>
-      </w:r>
-      <w:proofErr w:type="gramEnd"/>
-      <w:r>
-        <w:t xml:space="preserve"> ship with many configurations</w:t>
+        <w:t>Frigate – three piece ship with several possible configurations</w:t>
+      </w:r>
+    </w:p>
+    <w:p>
+      <w:r>
+        <w:t>Command ship – six piece ship with many configurations</w:t>
       </w:r>
     </w:p>
     <w:p/>
     <w:p>
-      <w:proofErr w:type="spellStart"/>
       <w:r>
         <w:t>Todo</w:t>
       </w:r>
-      <w:proofErr w:type="spellEnd"/>
     </w:p>
     <w:p>
       <w:pPr>
@@ -157,12 +139,7 @@
         </w:numPr>
       </w:pPr>
       <w:r>
-        <w:t>Add difficulty rating t</w:t>
-      </w:r>
-      <w:bookmarkStart w:id="0" w:name="_GoBack"/>
-      <w:bookmarkEnd w:id="0"/>
-      <w:r>
-        <w:t>o swarms</w:t>
+        <w:t>Add difficulty rating to swarms</w:t>
       </w:r>
     </w:p>
     <w:p>
@@ -203,25 +180,12 @@
     </w:p>
     <w:p>
       <w:r>
-        <w:t xml:space="preserve">Rooms change appearance based on bools after multiple </w:t>
-      </w:r>
-      <w:proofErr w:type="spellStart"/>
-      <w:r>
-        <w:t>playthroughs</w:t>
-      </w:r>
-      <w:proofErr w:type="spellEnd"/>
-    </w:p>
-    <w:p>
-      <w:r>
-        <w:t xml:space="preserve">Rooms include: Oracle room, Observatory, Ship Hanger, and Data room. </w:t>
-      </w:r>
-      <w:proofErr w:type="gramStart"/>
-      <w:r>
-        <w:t>All</w:t>
-      </w:r>
-      <w:proofErr w:type="gramEnd"/>
-      <w:r>
-        <w:t xml:space="preserve"> </w:t>
+        <w:t>Rooms change appearance based on bools after multiple playthroughs</w:t>
+      </w:r>
+    </w:p>
+    <w:p>
+      <w:r>
+        <w:t xml:space="preserve">Rooms include: Oracle room, Observatory, Ship Hanger, and Data room. All </w:t>
       </w:r>
       <w:r>
         <w:t>proceed</w:t>
@@ -239,15 +203,7 @@
     <w:p>
       <w:r>
         <w:tab/>
-        <w:t xml:space="preserve">Observatory – where the player activates the </w:t>
-      </w:r>
-      <w:proofErr w:type="spellStart"/>
-      <w:r>
-        <w:t>playthrough</w:t>
-      </w:r>
-      <w:proofErr w:type="spellEnd"/>
-      <w:r>
-        <w:t xml:space="preserve"> map</w:t>
+        <w:t>Observatory – where the player activates the playthrough map</w:t>
       </w:r>
     </w:p>
     <w:p>
@@ -265,7 +221,10 @@
     <w:p/>
     <w:p/>
     <w:p/>
-    <w:p/>
+    <w:p>
+      <w:bookmarkStart w:id="0" w:name="_GoBack"/>
+      <w:bookmarkEnd w:id="0"/>
+    </w:p>
     <w:sectPr>
       <w:pgSz w:w="12240" w:h="15840"/>
       <w:pgMar w:top="1440" w:right="1440" w:bottom="1440" w:left="1440" w:header="720" w:footer="720" w:gutter="0"/>

</xml_diff>